<commit_message>
add employee uses manager lookup and title lookup
</commit_message>
<xml_diff>
--- a/Assets/ProgramFlow.docx
+++ b/Assets/ProgramFlow.docx
@@ -11,7 +11,49 @@
         </w:numPr>
       </w:pPr>
       <w:r>
-        <w:t>Display Main Menu – This will be accomplished with a call to inquirer.prompt. All questions that could be answered will appear in the promptQuestions list. Once the questions are answered, we will be able to access the answers in the init function using the variable inputAnswer. Based on inputAnswer.choices we will interact with the database in the appropriate way.</w:t>
+        <w:t xml:space="preserve">Display Main Menu – This will be accomplished with a call to </w:t>
+      </w:r>
+      <w:proofErr w:type="spellStart"/>
+      <w:proofErr w:type="gramStart"/>
+      <w:r>
+        <w:t>inquirer.prompt</w:t>
+      </w:r>
+      <w:proofErr w:type="spellEnd"/>
+      <w:proofErr w:type="gramEnd"/>
+      <w:r>
+        <w:t xml:space="preserve">. All questions that could be answered will appear in the </w:t>
+      </w:r>
+      <w:proofErr w:type="spellStart"/>
+      <w:r>
+        <w:t>promptQuestions</w:t>
+      </w:r>
+      <w:proofErr w:type="spellEnd"/>
+      <w:r>
+        <w:t xml:space="preserve"> list. Once the questions are answered, we will be able to access the answers in the </w:t>
+      </w:r>
+      <w:proofErr w:type="spellStart"/>
+      <w:r>
+        <w:t>init</w:t>
+      </w:r>
+      <w:proofErr w:type="spellEnd"/>
+      <w:r>
+        <w:t xml:space="preserve"> function using the variable </w:t>
+      </w:r>
+      <w:proofErr w:type="spellStart"/>
+      <w:r>
+        <w:t>inputAnswer</w:t>
+      </w:r>
+      <w:proofErr w:type="spellEnd"/>
+      <w:r>
+        <w:t xml:space="preserve">. Based on </w:t>
+      </w:r>
+      <w:proofErr w:type="spellStart"/>
+      <w:r>
+        <w:t>inputAnswer.choices</w:t>
+      </w:r>
+      <w:proofErr w:type="spellEnd"/>
+      <w:r>
+        <w:t xml:space="preserve"> we will interact with the database in the appropriate way.</w:t>
       </w:r>
     </w:p>
     <w:p>
@@ -23,8 +65,13 @@
         </w:numPr>
       </w:pPr>
       <w:r>
-        <w:t>When inputAnswer.choices</w:t>
-      </w:r>
+        <w:t xml:space="preserve">When </w:t>
+      </w:r>
+      <w:proofErr w:type="spellStart"/>
+      <w:r>
+        <w:t>inputAnswer.choices</w:t>
+      </w:r>
+      <w:proofErr w:type="spellEnd"/>
       <w:r>
         <w:t xml:space="preserve"> is equal to update an employee role we will display a list of employee names from the employee table and a list of titles from the role table. </w:t>
       </w:r>
@@ -38,8 +85,29 @@
         </w:numPr>
       </w:pPr>
       <w:r>
-        <w:t>In order to allow the end user to select an employee name we will declare a global variable called employeeArray. This array will be initialized using the function loadEmployeeList.  This function will be the first function called within init.</w:t>
-      </w:r>
+        <w:t xml:space="preserve">In order to allow the end user to select an employee name we will declare a global variable called </w:t>
+      </w:r>
+      <w:proofErr w:type="spellStart"/>
+      <w:r>
+        <w:t>employeeArray</w:t>
+      </w:r>
+      <w:proofErr w:type="spellEnd"/>
+      <w:r>
+        <w:t xml:space="preserve">. This array will be initialized using the function </w:t>
+      </w:r>
+      <w:proofErr w:type="spellStart"/>
+      <w:r>
+        <w:t>loadEmployeeList</w:t>
+      </w:r>
+      <w:proofErr w:type="spellEnd"/>
+      <w:r>
+        <w:t xml:space="preserve">.  This function will be the first function called within </w:t>
+      </w:r>
+      <w:proofErr w:type="spellStart"/>
+      <w:r>
+        <w:t>init.</w:t>
+      </w:r>
+      <w:proofErr w:type="spellEnd"/>
     </w:p>
     <w:p>
       <w:pPr>
@@ -50,7 +118,31 @@
         </w:numPr>
       </w:pPr>
       <w:r>
-        <w:t xml:space="preserve">In order to allow the end user to select a new role we will declare a global variable roleArray. This array will be initialized using the function loadRoleList. This function will be the second function called with in init. </w:t>
+        <w:t xml:space="preserve">In order to allow the end user to select a new role we will declare a global variable </w:t>
+      </w:r>
+      <w:proofErr w:type="spellStart"/>
+      <w:r>
+        <w:t>roleArray</w:t>
+      </w:r>
+      <w:proofErr w:type="spellEnd"/>
+      <w:r>
+        <w:t xml:space="preserve">. This array will be initialized using the function </w:t>
+      </w:r>
+      <w:proofErr w:type="spellStart"/>
+      <w:r>
+        <w:t>loadRoleList</w:t>
+      </w:r>
+      <w:proofErr w:type="spellEnd"/>
+      <w:r>
+        <w:t xml:space="preserve">. This function will be the second function called with in </w:t>
+      </w:r>
+      <w:proofErr w:type="spellStart"/>
+      <w:r>
+        <w:t>init.</w:t>
+      </w:r>
+      <w:proofErr w:type="spellEnd"/>
+      <w:r>
+        <w:t xml:space="preserve"> </w:t>
       </w:r>
     </w:p>
     <w:p>
@@ -71,7 +163,15 @@
         <w:t xml:space="preserve">order to update a role on an employee </w:t>
       </w:r>
       <w:r>
-        <w:t xml:space="preserve">(updateRole) </w:t>
+        <w:t>(</w:t>
+      </w:r>
+      <w:proofErr w:type="spellStart"/>
+      <w:r>
+        <w:t>updateRole</w:t>
+      </w:r>
+      <w:proofErr w:type="spellEnd"/>
+      <w:r>
+        <w:t xml:space="preserve">) </w:t>
       </w:r>
       <w:r>
         <w:t>we need the employee id and the role id. The end user has selected an employee name and a title. I</w:t>
@@ -80,10 +180,31 @@
         <w:t>n</w:t>
       </w:r>
       <w:r>
-        <w:t xml:space="preserve"> order to perform the update we must retrieve the employee id based on the employee name(</w:t>
-      </w:r>
-      <w:r>
-        <w:t>getEmployeeId) and retrieve the role id based on the title selected (getRoleId).</w:t>
+        <w:t xml:space="preserve"> order to perform the </w:t>
+      </w:r>
+      <w:proofErr w:type="gramStart"/>
+      <w:r>
+        <w:t>update</w:t>
+      </w:r>
+      <w:proofErr w:type="gramEnd"/>
+      <w:r>
+        <w:t xml:space="preserve"> we must retrieve the employee id based on the employee name(</w:t>
+      </w:r>
+      <w:proofErr w:type="spellStart"/>
+      <w:r>
+        <w:t>getEmployeeId</w:t>
+      </w:r>
+      <w:proofErr w:type="spellEnd"/>
+      <w:r>
+        <w:t>) and retrieve the role id based on the title selected (</w:t>
+      </w:r>
+      <w:proofErr w:type="spellStart"/>
+      <w:r>
+        <w:t>getRoleId</w:t>
+      </w:r>
+      <w:proofErr w:type="spellEnd"/>
+      <w:r>
+        <w:t>).</w:t>
       </w:r>
       <w:r>
         <w:t xml:space="preserve"> </w:t>
@@ -97,14 +218,37 @@
           <w:numId w:val="1"/>
         </w:numPr>
       </w:pPr>
+      <w:proofErr w:type="spellStart"/>
       <w:r>
         <w:t>getEmployeeId</w:t>
       </w:r>
-      <w:r>
-        <w:t xml:space="preserve"> – After connecting to the database, select the id from the employee table where the concatenation of first_name</w:t>
-      </w:r>
-      <w:r>
-        <w:t xml:space="preserve">, space, last_name are equal to the employee name selected. Return the ID to the caller. </w:t>
+      <w:proofErr w:type="spellEnd"/>
+      <w:r>
+        <w:t xml:space="preserve"> – After connecting to the database, select the id from the employee table where the concatenation of </w:t>
+      </w:r>
+      <w:proofErr w:type="spellStart"/>
+      <w:r>
+        <w:t>first_name</w:t>
+      </w:r>
+      <w:proofErr w:type="spellEnd"/>
+      <w:r>
+        <w:t xml:space="preserve">, space, </w:t>
+      </w:r>
+      <w:proofErr w:type="spellStart"/>
+      <w:r>
+        <w:t>last_name</w:t>
+      </w:r>
+      <w:proofErr w:type="spellEnd"/>
+      <w:r>
+        <w:t xml:space="preserve"> </w:t>
+      </w:r>
+      <w:proofErr w:type="gramStart"/>
+      <w:r>
+        <w:t>are</w:t>
+      </w:r>
+      <w:proofErr w:type="gramEnd"/>
+      <w:r>
+        <w:t xml:space="preserve"> equal to the employee name selected. Return the ID to the caller. </w:t>
       </w:r>
     </w:p>
     <w:p>
@@ -115,12 +259,242 @@
           <w:numId w:val="1"/>
         </w:numPr>
       </w:pPr>
-      <w:r>
-        <w:t xml:space="preserve">getRoleId – After connecting to the database, select the id from the role table where the title is equal to the role selected. Return the ID to the caller. </w:t>
+      <w:proofErr w:type="spellStart"/>
+      <w:r>
+        <w:t>getRoleId</w:t>
+      </w:r>
+      <w:proofErr w:type="spellEnd"/>
+      <w:r>
+        <w:t xml:space="preserve"> – After connecting to the database, select the id from the role table where the title is equal to the role selected. Return the ID to the caller. </w:t>
       </w:r>
     </w:p>
     <w:p/>
+    <w:p>
+      <w:r>
+        <w:t xml:space="preserve">Hi all, </w:t>
+      </w:r>
+      <w:proofErr w:type="spellStart"/>
+      <w:r>
+        <w:t>i</w:t>
+      </w:r>
+      <w:proofErr w:type="spellEnd"/>
+      <w:r>
+        <w:t xml:space="preserve"> am getting a SQL error when I added the ability to select the employee from a list and select a role from a list to do the update role feature of the module 12 challenge</w:t>
+      </w:r>
+      <w:r>
+        <w:t>:</w:t>
+      </w:r>
+    </w:p>
+    <w:p>
+      <w:r>
+        <w:drawing>
+          <wp:inline distT="0" distB="0" distL="0" distR="0" wp14:anchorId="372240FD" wp14:editId="61EC125E">
+            <wp:extent cx="5943600" cy="2129155"/>
+            <wp:effectExtent l="0" t="0" r="0" b="4445"/>
+            <wp:docPr id="1" name="Picture 1" descr="Text&#10;&#10;Description automatically generated"/>
+            <wp:cNvGraphicFramePr>
+              <a:graphicFrameLocks xmlns:a="http://schemas.openxmlformats.org/drawingml/2006/main" noChangeAspect="1"/>
+            </wp:cNvGraphicFramePr>
+            <a:graphic xmlns:a="http://schemas.openxmlformats.org/drawingml/2006/main">
+              <a:graphicData uri="http://schemas.openxmlformats.org/drawingml/2006/picture">
+                <pic:pic xmlns:pic="http://schemas.openxmlformats.org/drawingml/2006/picture">
+                  <pic:nvPicPr>
+                    <pic:cNvPr id="1" name="Picture 1" descr="Text&#10;&#10;Description automatically generated"/>
+                    <pic:cNvPicPr/>
+                  </pic:nvPicPr>
+                  <pic:blipFill>
+                    <a:blip r:embed="rId5"/>
+                    <a:stretch>
+                      <a:fillRect/>
+                    </a:stretch>
+                  </pic:blipFill>
+                  <pic:spPr>
+                    <a:xfrm>
+                      <a:off x="0" y="0"/>
+                      <a:ext cx="5943600" cy="2129155"/>
+                    </a:xfrm>
+                    <a:prstGeom prst="rect">
+                      <a:avLst/>
+                    </a:prstGeom>
+                  </pic:spPr>
+                </pic:pic>
+              </a:graphicData>
+            </a:graphic>
+          </wp:inline>
+        </w:drawing>
+      </w:r>
+    </w:p>
+    <w:p>
+      <w:r>
+        <w:t xml:space="preserve">My </w:t>
+      </w:r>
+      <w:proofErr w:type="spellStart"/>
+      <w:r>
+        <w:t>init</w:t>
+      </w:r>
+      <w:proofErr w:type="spellEnd"/>
+      <w:r>
+        <w:t xml:space="preserve"> </w:t>
+      </w:r>
+      <w:proofErr w:type="spellStart"/>
+      <w:r>
+        <w:t>fucttion</w:t>
+      </w:r>
+      <w:proofErr w:type="spellEnd"/>
+      <w:r>
+        <w:t xml:space="preserve"> is calling load employee list</w:t>
+      </w:r>
+    </w:p>
+    <w:p>
+      <w:r>
+        <w:lastRenderedPageBreak/>
+        <w:drawing>
+          <wp:inline distT="0" distB="0" distL="0" distR="0" wp14:anchorId="2635A4DC" wp14:editId="276D43B1">
+            <wp:extent cx="5943600" cy="1412875"/>
+            <wp:effectExtent l="0" t="0" r="0" b="0"/>
+            <wp:docPr id="4" name="Picture 4" descr="Text&#10;&#10;Description automatically generated"/>
+            <wp:cNvGraphicFramePr>
+              <a:graphicFrameLocks xmlns:a="http://schemas.openxmlformats.org/drawingml/2006/main" noChangeAspect="1"/>
+            </wp:cNvGraphicFramePr>
+            <a:graphic xmlns:a="http://schemas.openxmlformats.org/drawingml/2006/main">
+              <a:graphicData uri="http://schemas.openxmlformats.org/drawingml/2006/picture">
+                <pic:pic xmlns:pic="http://schemas.openxmlformats.org/drawingml/2006/picture">
+                  <pic:nvPicPr>
+                    <pic:cNvPr id="4" name="Picture 4" descr="Text&#10;&#10;Description automatically generated"/>
+                    <pic:cNvPicPr/>
+                  </pic:nvPicPr>
+                  <pic:blipFill>
+                    <a:blip r:embed="rId6"/>
+                    <a:stretch>
+                      <a:fillRect/>
+                    </a:stretch>
+                  </pic:blipFill>
+                  <pic:spPr>
+                    <a:xfrm>
+                      <a:off x="0" y="0"/>
+                      <a:ext cx="5943600" cy="1412875"/>
+                    </a:xfrm>
+                    <a:prstGeom prst="rect">
+                      <a:avLst/>
+                    </a:prstGeom>
+                  </pic:spPr>
+                </pic:pic>
+              </a:graphicData>
+            </a:graphic>
+          </wp:inline>
+        </w:drawing>
+      </w:r>
+    </w:p>
     <w:p/>
+    <w:p>
+      <w:r>
+        <w:t>When I select the ‘</w:t>
+      </w:r>
+      <w:r>
+        <w:t>Update an Employee Role</w:t>
+      </w:r>
+      <w:r>
+        <w:t>’ choice</w:t>
+      </w:r>
+    </w:p>
+    <w:p>
+      <w:r>
+        <w:drawing>
+          <wp:inline distT="0" distB="0" distL="0" distR="0" wp14:anchorId="421D06E9" wp14:editId="333C9D2F">
+            <wp:extent cx="5943600" cy="673100"/>
+            <wp:effectExtent l="0" t="0" r="0" b="0"/>
+            <wp:docPr id="5" name="Picture 5"/>
+            <wp:cNvGraphicFramePr>
+              <a:graphicFrameLocks xmlns:a="http://schemas.openxmlformats.org/drawingml/2006/main" noChangeAspect="1"/>
+            </wp:cNvGraphicFramePr>
+            <a:graphic xmlns:a="http://schemas.openxmlformats.org/drawingml/2006/main">
+              <a:graphicData uri="http://schemas.openxmlformats.org/drawingml/2006/picture">
+                <pic:pic xmlns:pic="http://schemas.openxmlformats.org/drawingml/2006/picture">
+                  <pic:nvPicPr>
+                    <pic:cNvPr id="1" name=""/>
+                    <pic:cNvPicPr/>
+                  </pic:nvPicPr>
+                  <pic:blipFill>
+                    <a:blip r:embed="rId7"/>
+                    <a:stretch>
+                      <a:fillRect/>
+                    </a:stretch>
+                  </pic:blipFill>
+                  <pic:spPr>
+                    <a:xfrm>
+                      <a:off x="0" y="0"/>
+                      <a:ext cx="5943600" cy="673100"/>
+                    </a:xfrm>
+                    <a:prstGeom prst="rect">
+                      <a:avLst/>
+                    </a:prstGeom>
+                  </pic:spPr>
+                </pic:pic>
+              </a:graphicData>
+            </a:graphic>
+          </wp:inline>
+        </w:drawing>
+      </w:r>
+    </w:p>
+    <w:p>
+      <w:r>
+        <w:t>It calls update role:</w:t>
+      </w:r>
+    </w:p>
+    <w:p>
+      <w:r>
+        <w:drawing>
+          <wp:inline distT="0" distB="0" distL="0" distR="0" wp14:anchorId="5D4D0444" wp14:editId="46B5A477">
+            <wp:extent cx="5943600" cy="2585720"/>
+            <wp:effectExtent l="0" t="0" r="0" b="5080"/>
+            <wp:docPr id="6" name="Picture 6" descr="A screenshot of a computer&#10;&#10;Description automatically generated with medium confidence"/>
+            <wp:cNvGraphicFramePr>
+              <a:graphicFrameLocks xmlns:a="http://schemas.openxmlformats.org/drawingml/2006/main" noChangeAspect="1"/>
+            </wp:cNvGraphicFramePr>
+            <a:graphic xmlns:a="http://schemas.openxmlformats.org/drawingml/2006/main">
+              <a:graphicData uri="http://schemas.openxmlformats.org/drawingml/2006/picture">
+                <pic:pic xmlns:pic="http://schemas.openxmlformats.org/drawingml/2006/picture">
+                  <pic:nvPicPr>
+                    <pic:cNvPr id="6" name="Picture 6" descr="A screenshot of a computer&#10;&#10;Description automatically generated with medium confidence"/>
+                    <pic:cNvPicPr/>
+                  </pic:nvPicPr>
+                  <pic:blipFill>
+                    <a:blip r:embed="rId8"/>
+                    <a:stretch>
+                      <a:fillRect/>
+                    </a:stretch>
+                  </pic:blipFill>
+                  <pic:spPr>
+                    <a:xfrm>
+                      <a:off x="0" y="0"/>
+                      <a:ext cx="5943600" cy="2585720"/>
+                    </a:xfrm>
+                    <a:prstGeom prst="rect">
+                      <a:avLst/>
+                    </a:prstGeom>
+                  </pic:spPr>
+                </pic:pic>
+              </a:graphicData>
+            </a:graphic>
+          </wp:inline>
+        </w:drawing>
+      </w:r>
+    </w:p>
+    <w:p>
+      <w:r>
+        <w:t xml:space="preserve">It lets me select the update choice, prompts for employee name, and available titles then errors out. </w:t>
+      </w:r>
+      <w:proofErr w:type="spellStart"/>
+      <w:proofErr w:type="gramStart"/>
+      <w:r>
+        <w:t>Its</w:t>
+      </w:r>
+      <w:proofErr w:type="spellEnd"/>
+      <w:proofErr w:type="gramEnd"/>
+      <w:r>
+        <w:t xml:space="preserve"> getting the name and the SQL select but that’s it. Does anyone have a direction I could hunt in?</w:t>
+      </w:r>
+    </w:p>
     <w:sectPr>
       <w:pgSz w:w="12240" w:h="15840"/>
       <w:pgMar w:top="1440" w:right="1440" w:bottom="1440" w:left="1440" w:header="720" w:footer="720" w:gutter="0"/>

</xml_diff>